<commit_message>
built initial cred view
</commit_message>
<xml_diff>
--- a/loc_quot_cred_theory/method.docx
+++ b/loc_quot_cred_theory/method.docx
@@ -1329,14 +1329,14 @@
         <w:rPr>
           <w:rFonts w:eastAsiaTheme="minorEastAsia"/>
         </w:rPr>
-        <w:t xml:space="preserve">The variance for each industry/region is here: </w:t>
+        <w:t xml:space="preserve">Compute the variance of these proportions </w:t>
       </w:r>
       <m:oMath>
         <m:r>
           <w:rPr>
             <w:rFonts w:ascii="Cambria Math" w:eastAsiaTheme="minorEastAsia" w:hAnsi="Cambria Math"/>
           </w:rPr>
-          <m:t>Var</m:t>
+          <m:t>≈var</m:t>
         </m:r>
         <m:d>
           <m:dPr>
@@ -1382,16 +1382,24 @@
           </w:rPr>
           <m:t>=</m:t>
         </m:r>
-        <m:f>
-          <m:fPr>
+        <m:sSub>
+          <m:sSubPr>
             <m:ctrlPr>
               <w:rPr>
                 <w:rFonts w:ascii="Cambria Math" w:eastAsiaTheme="minorEastAsia" w:hAnsi="Cambria Math"/>
                 <w:i/>
               </w:rPr>
             </m:ctrlPr>
-          </m:fPr>
-          <m:num>
+          </m:sSubPr>
+          <m:e>
+            <m:r>
+              <w:rPr>
+                <w:rFonts w:ascii="Cambria Math" w:eastAsiaTheme="minorEastAsia" w:hAnsi="Cambria Math"/>
+              </w:rPr>
+              <m:t>σ</m:t>
+            </m:r>
+          </m:e>
+          <m:sub>
             <m:sSub>
               <m:sSubPr>
                 <m:ctrlPr>
@@ -1414,61 +1422,93 @@
                   <w:rPr>
                     <w:rFonts w:ascii="Cambria Math" w:eastAsiaTheme="minorEastAsia" w:hAnsi="Cambria Math"/>
                   </w:rPr>
-                  <m:t>ir</m:t>
+                  <m:t>r</m:t>
                 </m:r>
               </m:sub>
             </m:sSub>
-            <m:d>
-              <m:dPr>
-                <m:ctrlPr>
-                  <w:rPr>
-                    <w:rFonts w:ascii="Cambria Math" w:eastAsiaTheme="minorEastAsia" w:hAnsi="Cambria Math"/>
-                    <w:i/>
-                  </w:rPr>
-                </m:ctrlPr>
-              </m:dPr>
-              <m:e>
-                <m:r>
-                  <w:rPr>
-                    <w:rFonts w:ascii="Cambria Math" w:eastAsiaTheme="minorEastAsia" w:hAnsi="Cambria Math"/>
-                  </w:rPr>
-                  <m:t>1-</m:t>
-                </m:r>
-                <m:sSub>
-                  <m:sSubPr>
-                    <m:ctrlPr>
-                      <w:rPr>
-                        <w:rFonts w:ascii="Cambria Math" w:eastAsiaTheme="minorEastAsia" w:hAnsi="Cambria Math"/>
-                        <w:i/>
-                      </w:rPr>
-                    </m:ctrlPr>
-                  </m:sSubPr>
-                  <m:e>
-                    <m:r>
-                      <w:rPr>
-                        <w:rFonts w:ascii="Cambria Math" w:eastAsiaTheme="minorEastAsia" w:hAnsi="Cambria Math"/>
-                      </w:rPr>
-                      <m:t>p</m:t>
-                    </m:r>
-                  </m:e>
-                  <m:sub>
-                    <m:r>
-                      <w:rPr>
-                        <w:rFonts w:ascii="Cambria Math" w:eastAsiaTheme="minorEastAsia" w:hAnsi="Cambria Math"/>
-                      </w:rPr>
-                      <m:t>ir</m:t>
-                    </m:r>
-                  </m:sub>
-                </m:sSub>
-              </m:e>
-            </m:d>
+          </m:sub>
+        </m:sSub>
+      </m:oMath>
+    </w:p>
+    <w:p>
+      <w:pPr>
+        <w:pStyle w:val="ListParagraph"/>
+        <w:numPr>
+          <w:ilvl w:val="0"/>
+          <w:numId w:val="22"/>
+        </w:numPr>
+      </w:pPr>
+      <w:r>
+        <w:t xml:space="preserve">EPV is then the average </w:t>
+      </w:r>
+      <w:r>
+        <w:t>within-region variance of proportions</w:t>
+      </w:r>
+      <w:r>
+        <w:t xml:space="preserve">: </w:t>
+      </w:r>
+      <m:oMath>
+        <m:r>
+          <w:rPr>
+            <w:rFonts w:ascii="Cambria Math" w:hAnsi="Cambria Math"/>
+          </w:rPr>
+          <m:t>EPV=</m:t>
+        </m:r>
+        <m:f>
+          <m:fPr>
+            <m:ctrlPr>
+              <w:rPr>
+                <w:rFonts w:ascii="Cambria Math" w:hAnsi="Cambria Math"/>
+                <w:i/>
+              </w:rPr>
+            </m:ctrlPr>
+          </m:fPr>
+          <m:num>
+            <m:r>
+              <w:rPr>
+                <w:rFonts w:ascii="Cambria Math" w:hAnsi="Cambria Math"/>
+              </w:rPr>
+              <m:t>1</m:t>
+            </m:r>
           </m:num>
           <m:den>
+            <m:r>
+              <w:rPr>
+                <w:rFonts w:ascii="Cambria Math" w:hAnsi="Cambria Math"/>
+              </w:rPr>
+              <m:t>R</m:t>
+            </m:r>
+          </m:den>
+        </m:f>
+        <m:r>
+          <w:rPr>
+            <w:rFonts w:ascii="Cambria Math" w:hAnsi="Cambria Math"/>
+          </w:rPr>
+          <m:t>∑</m:t>
+        </m:r>
+        <m:sSub>
+          <m:sSubPr>
+            <m:ctrlPr>
+              <w:rPr>
+                <w:rFonts w:ascii="Cambria Math" w:hAnsi="Cambria Math"/>
+                <w:i/>
+              </w:rPr>
+            </m:ctrlPr>
+          </m:sSubPr>
+          <m:e>
+            <m:r>
+              <w:rPr>
+                <w:rFonts w:ascii="Cambria Math" w:hAnsi="Cambria Math"/>
+              </w:rPr>
+              <m:t>σ</m:t>
+            </m:r>
+          </m:e>
+          <m:sub>
             <m:sSub>
               <m:sSubPr>
                 <m:ctrlPr>
                   <w:rPr>
-                    <w:rFonts w:ascii="Cambria Math" w:eastAsiaTheme="minorEastAsia" w:hAnsi="Cambria Math"/>
+                    <w:rFonts w:ascii="Cambria Math" w:hAnsi="Cambria Math"/>
                     <w:i/>
                   </w:rPr>
                 </m:ctrlPr>
@@ -1476,264 +1516,23 @@
               <m:e>
                 <m:r>
                   <w:rPr>
-                    <w:rFonts w:ascii="Cambria Math" w:eastAsiaTheme="minorEastAsia" w:hAnsi="Cambria Math"/>
+                    <w:rFonts w:ascii="Cambria Math" w:hAnsi="Cambria Math"/>
                   </w:rPr>
-                  <m:t>E</m:t>
+                  <m:t>p</m:t>
                 </m:r>
               </m:e>
               <m:sub>
                 <m:r>
                   <w:rPr>
-                    <w:rFonts w:ascii="Cambria Math" w:eastAsiaTheme="minorEastAsia" w:hAnsi="Cambria Math"/>
+                    <w:rFonts w:ascii="Cambria Math" w:hAnsi="Cambria Math"/>
                   </w:rPr>
                   <m:t>r</m:t>
                 </m:r>
               </m:sub>
             </m:sSub>
-          </m:den>
-        </m:f>
+          </m:sub>
+        </m:sSub>
       </m:oMath>
-      <w:r>
-        <w:rPr>
-          <w:rFonts w:eastAsiaTheme="minorEastAsia"/>
-        </w:rPr>
-        <w:t xml:space="preserve">, which is derived from the multinomial distribution’s variance for proportions. </w:t>
-      </w:r>
-      <w:r>
-        <w:rPr>
-          <w:rFonts w:eastAsiaTheme="minorEastAsia"/>
-          <w:i/>
-          <w:iCs/>
-        </w:rPr>
-        <w:t xml:space="preserve">Ask GPT to show this if needed. </w:t>
-      </w:r>
-      <w:r>
-        <w:rPr>
-          <w:rFonts w:eastAsiaTheme="minorEastAsia"/>
-        </w:rPr>
-        <w:t xml:space="preserve">This says, for each region, what is the </w:t>
-      </w:r>
-      <w:r>
-        <w:rPr>
-          <w:rFonts w:eastAsiaTheme="minorEastAsia"/>
-          <w:i/>
-          <w:iCs/>
-        </w:rPr>
-        <w:t xml:space="preserve">variance </w:t>
-      </w:r>
-      <w:r>
-        <w:rPr>
-          <w:rFonts w:eastAsiaTheme="minorEastAsia"/>
-        </w:rPr>
-        <w:t xml:space="preserve">of the proportions of each industry? </w:t>
-      </w:r>
-    </w:p>
-    <w:p>
-      <w:pPr>
-        <w:pStyle w:val="ListParagraph"/>
-        <w:numPr>
-          <w:ilvl w:val="0"/>
-          <w:numId w:val="22"/>
-        </w:numPr>
-      </w:pPr>
-      <w:r>
-        <w:t xml:space="preserve">EPV is then the average variability within regions: </w:t>
-      </w:r>
-    </w:p>
-    <w:p>
-      <w:pPr>
-        <w:pStyle w:val="ListParagraph"/>
-        <w:rPr>
-          <w:rFonts w:eastAsiaTheme="minorEastAsia"/>
-        </w:rPr>
-      </w:pPr>
-      <m:oMathPara>
-        <m:oMath>
-          <m:r>
-            <w:rPr>
-              <w:rFonts w:ascii="Cambria Math" w:hAnsi="Cambria Math"/>
-            </w:rPr>
-            <m:t>EPV=</m:t>
-          </m:r>
-          <m:f>
-            <m:fPr>
-              <m:ctrlPr>
-                <w:rPr>
-                  <w:rFonts w:ascii="Cambria Math" w:hAnsi="Cambria Math"/>
-                  <w:i/>
-                </w:rPr>
-              </m:ctrlPr>
-            </m:fPr>
-            <m:num>
-              <m:r>
-                <w:rPr>
-                  <w:rFonts w:ascii="Cambria Math" w:hAnsi="Cambria Math"/>
-                </w:rPr>
-                <m:t>1</m:t>
-              </m:r>
-            </m:num>
-            <m:den>
-              <m:r>
-                <w:rPr>
-                  <w:rFonts w:ascii="Cambria Math" w:hAnsi="Cambria Math"/>
-                </w:rPr>
-                <m:t>R×I</m:t>
-              </m:r>
-            </m:den>
-          </m:f>
-          <m:nary>
-            <m:naryPr>
-              <m:chr m:val="∑"/>
-              <m:ctrlPr>
-                <w:rPr>
-                  <w:rFonts w:ascii="Cambria Math" w:hAnsi="Cambria Math"/>
-                  <w:i/>
-                </w:rPr>
-              </m:ctrlPr>
-            </m:naryPr>
-            <m:sub>
-              <m:r>
-                <w:rPr>
-                  <w:rFonts w:ascii="Cambria Math" w:hAnsi="Cambria Math"/>
-                </w:rPr>
-                <m:t>r=1</m:t>
-              </m:r>
-            </m:sub>
-            <m:sup>
-              <m:r>
-                <w:rPr>
-                  <w:rFonts w:ascii="Cambria Math" w:hAnsi="Cambria Math"/>
-                </w:rPr>
-                <m:t>R</m:t>
-              </m:r>
-            </m:sup>
-            <m:e>
-              <m:nary>
-                <m:naryPr>
-                  <m:chr m:val="∑"/>
-                  <m:ctrlPr>
-                    <w:rPr>
-                      <w:rFonts w:ascii="Cambria Math" w:hAnsi="Cambria Math"/>
-                      <w:i/>
-                    </w:rPr>
-                  </m:ctrlPr>
-                </m:naryPr>
-                <m:sub>
-                  <m:r>
-                    <w:rPr>
-                      <w:rFonts w:ascii="Cambria Math" w:hAnsi="Cambria Math"/>
-                    </w:rPr>
-                    <m:t>i=1</m:t>
-                  </m:r>
-                </m:sub>
-                <m:sup>
-                  <m:r>
-                    <w:rPr>
-                      <w:rFonts w:ascii="Cambria Math" w:hAnsi="Cambria Math"/>
-                    </w:rPr>
-                    <m:t>I</m:t>
-                  </m:r>
-                </m:sup>
-                <m:e>
-                  <m:r>
-                    <w:rPr>
-                      <w:rFonts w:ascii="Cambria Math" w:hAnsi="Cambria Math"/>
-                    </w:rPr>
-                    <m:t>Var</m:t>
-                  </m:r>
-                  <m:d>
-                    <m:dPr>
-                      <m:ctrlPr>
-                        <w:rPr>
-                          <w:rFonts w:ascii="Cambria Math" w:hAnsi="Cambria Math"/>
-                          <w:i/>
-                        </w:rPr>
-                      </m:ctrlPr>
-                    </m:dPr>
-                    <m:e>
-                      <m:sSub>
-                        <m:sSubPr>
-                          <m:ctrlPr>
-                            <w:rPr>
-                              <w:rFonts w:ascii="Cambria Math" w:hAnsi="Cambria Math"/>
-                              <w:i/>
-                            </w:rPr>
-                          </m:ctrlPr>
-                        </m:sSubPr>
-                        <m:e>
-                          <m:r>
-                            <w:rPr>
-                              <w:rFonts w:ascii="Cambria Math" w:hAnsi="Cambria Math"/>
-                            </w:rPr>
-                            <m:t>p</m:t>
-                          </m:r>
-                        </m:e>
-                        <m:sub>
-                          <m:r>
-                            <w:rPr>
-                              <w:rFonts w:ascii="Cambria Math" w:hAnsi="Cambria Math"/>
-                            </w:rPr>
-                            <m:t>ir</m:t>
-                          </m:r>
-                        </m:sub>
-                      </m:sSub>
-                    </m:e>
-                  </m:d>
-                </m:e>
-              </m:nary>
-            </m:e>
-          </m:nary>
-        </m:oMath>
-      </m:oMathPara>
-    </w:p>
-    <w:p>
-      <w:pPr>
-        <w:pStyle w:val="ListParagraph"/>
-        <w:rPr>
-          <w:rFonts w:eastAsiaTheme="minorEastAsia"/>
-          <w:i/>
-          <w:iCs/>
-        </w:rPr>
-      </w:pPr>
-      <w:r>
-        <w:t xml:space="preserve">where </w:t>
-      </w:r>
-      <m:oMath>
-        <m:r>
-          <w:rPr>
-            <w:rFonts w:ascii="Cambria Math" w:hAnsi="Cambria Math"/>
-          </w:rPr>
-          <m:t>R</m:t>
-        </m:r>
-      </m:oMath>
-      <w:r>
-        <w:rPr>
-          <w:rFonts w:eastAsiaTheme="minorEastAsia"/>
-        </w:rPr>
-        <w:t xml:space="preserve"> is the total number of regions and </w:t>
-      </w:r>
-      <m:oMath>
-        <m:r>
-          <w:rPr>
-            <w:rFonts w:ascii="Cambria Math" w:eastAsiaTheme="minorEastAsia" w:hAnsi="Cambria Math"/>
-          </w:rPr>
-          <m:t>I</m:t>
-        </m:r>
-      </m:oMath>
-      <w:r>
-        <w:rPr>
-          <w:rFonts w:eastAsiaTheme="minorEastAsia"/>
-        </w:rPr>
-        <w:t xml:space="preserve"> is the total number of industries. </w:t>
-      </w:r>
-      <w:r>
-        <w:rPr>
-          <w:rFonts w:eastAsiaTheme="minorEastAsia"/>
-          <w:i/>
-          <w:iCs/>
-        </w:rPr>
-        <w:t>This is the AVERAGE variance of proportions of each industry within each region.</w:t>
-      </w:r>
     </w:p>
     <w:p>
       <w:pPr>
@@ -2838,6 +2637,7 @@
         <w:rPr>
           <w:rFonts w:eastAsiaTheme="minorEastAsia"/>
         </w:rPr>
+        <w:lastRenderedPageBreak/>
         <w:t>Assumptions</w:t>
       </w:r>
     </w:p>
@@ -6716,6 +6516,7 @@
   <w:style w:type="character" w:default="1" w:styleId="DefaultParagraphFont">
     <w:name w:val="Default Paragraph Font"/>
     <w:uiPriority w:val="1"/>
+    <w:semiHidden/>
     <w:unhideWhenUsed/>
   </w:style>
   <w:style w:type="table" w:default="1" w:styleId="TableNormal">

</xml_diff>